<commit_message>
Hecho los diseños del visor
</commit_message>
<xml_diff>
--- a/DW.PDFVW.2.SRD.docx
+++ b/DW.PDFVW.2.SRD.docx
@@ -865,7 +865,7 @@
                 <w:i/>
                 <w:iCs/>
               </w:rPr>
-              <w:instrText xml:space="preserve"> DOCPROPERTY  LastSavedTime  \* MERGEFORMAT </w:instrText>
+              <w:instrText xml:space="preserve"> DATE   \* MERGEFORMAT </w:instrText>
             </w:r>
             <w:r>
               <w:rPr>
@@ -879,7 +879,7 @@
                 <w:i/>
                 <w:iCs/>
               </w:rPr>
-              <w:t>26/02/2021 15:31</w:t>
+              <w:t>27/03/2021</w:t>
             </w:r>
             <w:r>
               <w:rPr>
@@ -3725,11 +3725,11 @@
       <w:bookmarkEnd w:id="2"/>
     </w:p>
     <w:p>
-      <w:pPr>
-        <w:pStyle w:val="Parrafo"/>
-      </w:pPr>
       <w:r>
-        <w:t>Descripción del archivo</w:t>
+        <w:t>El objetivo del proyecto es desarrollar un</w:t>
+      </w:r>
+      <w:r>
+        <w:t xml:space="preserve"> plug-in que suponga una ayuda importante a los desarrolladores que tengan que trabajar con archivos PDF.</w:t>
       </w:r>
     </w:p>
     <w:p>
@@ -3938,6 +3938,67 @@
     </w:p>
     <w:p>
       <w:pPr>
+        <w:rPr>
+          <w:sz w:val="22"/>
+          <w:szCs w:val="22"/>
+        </w:rPr>
+      </w:pPr>
+      <w:r>
+        <w:rPr>
+          <w:sz w:val="22"/>
+          <w:szCs w:val="22"/>
+        </w:rPr>
+        <w:t>Validador:</w:t>
+      </w:r>
+    </w:p>
+    <w:p>
+      <w:pPr>
+        <w:rPr>
+          <w:sz w:val="22"/>
+          <w:szCs w:val="22"/>
+        </w:rPr>
+      </w:pPr>
+      <w:r>
+        <w:rPr>
+          <w:sz w:val="22"/>
+          <w:szCs w:val="22"/>
+          <w:u w:val="single"/>
+        </w:rPr>
+        <w:t>ENTRADA</w:t>
+      </w:r>
+      <w:r>
+        <w:rPr>
+          <w:sz w:val="22"/>
+          <w:szCs w:val="22"/>
+        </w:rPr>
+        <w:t>: opciones del usuario</w:t>
+      </w:r>
+    </w:p>
+    <w:p>
+      <w:pPr>
+        <w:rPr>
+          <w:sz w:val="22"/>
+          <w:szCs w:val="22"/>
+        </w:rPr>
+      </w:pPr>
+      <w:r>
+        <w:rPr>
+          <w:sz w:val="22"/>
+          <w:szCs w:val="22"/>
+          <w:u w:val="single"/>
+        </w:rPr>
+        <w:t>SALIDA</w:t>
+      </w:r>
+      <w:r>
+        <w:rPr>
+          <w:sz w:val="22"/>
+          <w:szCs w:val="22"/>
+        </w:rPr>
+        <w:t>: objeto de opciones bien formateado.</w:t>
+      </w:r>
+    </w:p>
+    <w:p>
+      <w:pPr>
         <w:pStyle w:val="Ttulo2"/>
       </w:pPr>
       <w:bookmarkStart w:id="26" w:name="_Toc65265417"/>
@@ -4357,7 +4418,7 @@
               <w:i/>
               <w:iCs/>
             </w:rPr>
-            <w:t>26 de febrero de 2021</w:t>
+            <w:t>27 de marzo de 2021</w:t>
           </w:r>
           <w:r>
             <w:rPr>

</xml_diff>